<commit_message>
Replace PROYECTO FINAL ELECTRÓNICA DIGITAL.docx
</commit_message>
<xml_diff>
--- a/PROYECTO FINAL ELECTRÓNICA DIGITAL.docx
+++ b/PROYECTO FINAL ELECTRÓNICA DIGITAL.docx
@@ -5647,19 +5647,7 @@
         <w:t>obtiene</w:t>
       </w:r>
       <w:r>
-        <w:t xml:space="preserve"> que el precio del kWh es de $1850 (Pesos colombianos); multiplicado esto por las 16 horas dedicadas al proyecto se tiene que el costo total en términos de electricidad es de </w:t>
-      </w:r>
-      <w:r>
-        <w:t>$</w:t>
-      </w:r>
-      <w:r>
-        <w:t>29600</w:t>
-      </w:r>
-      <w:r>
-        <w:t xml:space="preserve"> (Pesos colombianos)</w:t>
-      </w:r>
-      <w:r>
-        <w:t>.</w:t>
+        <w:t xml:space="preserve"> que el precio del kWh es de $1850 (Pesos colombianos); multiplicado esto por las 16 horas dedicadas al proyecto se tiene que el costo total en términos de electricidad es de $29600 (Pesos colombianos).</w:t>
       </w:r>
     </w:p>
     <w:p>
@@ -6503,14 +6491,7 @@
           <w:b/>
           <w:lang w:val="es-CO"/>
         </w:rPr>
-        <w:t>Teléfonos</w:t>
-      </w:r>
-      <w:r>
-        <w:rPr>
-          <w:b/>
-          <w:lang w:val="es-CO"/>
-        </w:rPr>
-        <w:t xml:space="preserve"> de contacto:</w:t>
+        <w:t>Teléfonos de contacto:</w:t>
       </w:r>
     </w:p>
     <w:p>
@@ -6666,8 +6647,6 @@
       <w:r>
         <w:t xml:space="preserve">V2. </w:t>
       </w:r>
-      <w:bookmarkStart w:id="0" w:name="_GoBack"/>
-      <w:bookmarkEnd w:id="0"/>
     </w:p>
     <w:p>
       <w:pPr>
@@ -6954,11 +6933,19 @@
         </w:numPr>
         <w:spacing w:line="276" w:lineRule="auto"/>
         <w:jc w:val="both"/>
-      </w:pPr>
-      <w:r>
+        <w:rPr>
+          <w:b/>
+        </w:rPr>
+      </w:pPr>
+      <w:bookmarkStart w:id="0" w:name="_GoBack"/>
+      <w:r>
+        <w:rPr>
+          <w:b/>
+        </w:rPr>
         <w:t>Evidencia de trabajo en equipo</w:t>
       </w:r>
     </w:p>
+    <w:bookmarkEnd w:id="0"/>
     <w:p>
       <w:pPr>
         <w:pStyle w:val="Prrafodelista"/>
@@ -8141,6 +8128,7 @@
     <w:lsdException w:name="HTML Sample" w:semiHidden="1" w:unhideWhenUsed="1"/>
     <w:lsdException w:name="HTML Typewriter" w:semiHidden="1" w:unhideWhenUsed="1"/>
     <w:lsdException w:name="HTML Variable" w:semiHidden="1" w:unhideWhenUsed="1"/>
+    <w:lsdException w:name="Normal Table" w:semiHidden="1" w:unhideWhenUsed="1"/>
     <w:lsdException w:name="annotation subject" w:semiHidden="1" w:unhideWhenUsed="1"/>
     <w:lsdException w:name="No List" w:semiHidden="1" w:unhideWhenUsed="1"/>
     <w:lsdException w:name="Outline List 1" w:semiHidden="1" w:unhideWhenUsed="1"/>
@@ -8184,8 +8172,10 @@
     <w:lsdException w:name="Table Elegant" w:semiHidden="1" w:unhideWhenUsed="1"/>
     <w:lsdException w:name="Table Professional" w:semiHidden="1" w:unhideWhenUsed="1"/>
     <w:lsdException w:name="Table Subtle 1" w:semiHidden="1" w:unhideWhenUsed="1"/>
+    <w:lsdException w:name="Table Subtle 2" w:semiHidden="1" w:unhideWhenUsed="1"/>
     <w:lsdException w:name="Table Web 1" w:semiHidden="1" w:unhideWhenUsed="1"/>
     <w:lsdException w:name="Table Web 2" w:semiHidden="1" w:unhideWhenUsed="1"/>
+    <w:lsdException w:name="Table Web 3" w:semiHidden="1" w:unhideWhenUsed="1"/>
     <w:lsdException w:name="Balloon Text" w:semiHidden="1" w:unhideWhenUsed="1"/>
     <w:lsdException w:name="Table Grid" w:uiPriority="39"/>
     <w:lsdException w:name="Table Theme" w:semiHidden="1" w:unhideWhenUsed="1"/>
@@ -8778,7 +8768,7 @@
 </file>
 
 <file path=customXml/itemProps1.xml><?xml version="1.0" encoding="utf-8"?>
-<ds:datastoreItem xmlns:ds="http://schemas.openxmlformats.org/officeDocument/2006/customXml" ds:itemID="{FC176DDB-61CD-458A-8385-6FC9E5F48A95}">
+<ds:datastoreItem xmlns:ds="http://schemas.openxmlformats.org/officeDocument/2006/customXml" ds:itemID="{2761832E-89CA-4181-B720-384CD95BC733}">
   <ds:schemaRefs>
     <ds:schemaRef ds:uri="http://schemas.openxmlformats.org/officeDocument/2006/bibliography"/>
   </ds:schemaRefs>

</xml_diff>